<commit_message>
ATA atualizada e gráfico
</commit_message>
<xml_diff>
--- a/Pietra_01222196/Ata de Reunião -21-09.docx
+++ b/Pietra_01222196/Ata de Reunião -21-09.docx
@@ -24,20 +24,28 @@
     </w:p>
     <w:p>
       <w:r>
-        <w:t xml:space="preserve">DATA: </w:t>
-      </w:r>
-      <w:r>
-        <w:t>21/09/2022</w:t>
-      </w:r>
-    </w:p>
-    <w:p>
-      <w:r>
-        <w:t xml:space="preserve">PARTICIPANTES PRESENTES: -- PLANILHA – </w:t>
-      </w:r>
-    </w:p>
-    <w:p>
-      <w:r>
-        <w:t xml:space="preserve">PARTICIPANTES AUSENTES: -- PLANILHA – </w:t>
+        <w:t>DATA: 21/09/2022</w:t>
+      </w:r>
+    </w:p>
+    <w:p>
+      <w:r>
+        <w:t xml:space="preserve">PARTICIPANTES PRESENTES: </w:t>
+      </w:r>
+      <w:r>
+        <w:t xml:space="preserve">TODOS PRESENTES PRESENCIALMENTE </w:t>
+      </w:r>
+    </w:p>
+    <w:p>
+      <w:pPr>
+        <w:rPr>
+          <w:u w:val="single"/>
+        </w:rPr>
+      </w:pPr>
+      <w:r>
+        <w:t xml:space="preserve">PARTICIPANTES AUSENTES: </w:t>
+      </w:r>
+      <w:r>
+        <w:t>TODOS PRESENTES PRESENCIALMENTE</w:t>
       </w:r>
     </w:p>
     <w:p/>
@@ -85,20 +93,17 @@
         <w:t xml:space="preserve"> e </w:t>
       </w:r>
       <w:r>
-        <w:t xml:space="preserve">JS </w:t>
+        <w:t>JS DATA INÍCIO: 21/09/2022 || DATA PREVISTA: 26/09/2022</w:t>
+      </w:r>
+    </w:p>
+    <w:p>
+      <w:r>
+        <w:t xml:space="preserve">- Finalização documentação </w:t>
       </w:r>
       <w:r>
         <w:t>DATA INÍCIO: 21/09/2022 || DATA PREVISTA: 26/09/2022</w:t>
       </w:r>
     </w:p>
-    <w:p>
-      <w:r>
-        <w:t xml:space="preserve">- Finalização documentação </w:t>
-      </w:r>
-      <w:r>
-        <w:t>DATA INÍCIO: 21/09/2022 || DATA PREVISTA: 26/09/2022</w:t>
-      </w:r>
-    </w:p>
     <w:p/>
     <w:p>
       <w:r>
@@ -112,15 +117,7 @@
     </w:p>
     <w:p>
       <w:r>
-        <w:t xml:space="preserve">- MODELAGEM </w:t>
-      </w:r>
-      <w:proofErr w:type="gramStart"/>
-      <w:r>
-        <w:t>LÓGICA  E</w:t>
-      </w:r>
-      <w:proofErr w:type="gramEnd"/>
-      <w:r>
-        <w:t xml:space="preserve"> BANCO DE DADOS ATUALIZADO </w:t>
+        <w:t xml:space="preserve">- MODELAGEM LÓGICA  E BANCO DE DADOS ATUALIZADO </w:t>
       </w:r>
     </w:p>
     <w:p>

</xml_diff>